<commit_message>
Lista de exercicios atualizada
</commit_message>
<xml_diff>
--- a/aula1/Lista de Exercicios.docx
+++ b/aula1/Lista de Exercicios.docx
@@ -51,19 +51,7 @@
         <w:jc w:val="both"/>
       </w:pPr>
       <w:r>
-        <w:t xml:space="preserve">Efetue um </w:t>
-      </w:r>
-      <w:r>
-        <w:t>algoritmo</w:t>
-      </w:r>
-      <w:r>
-        <w:t xml:space="preserve"> PHP que receba um valor digitado pe</w:t>
-      </w:r>
-      <w:r>
-        <w:t xml:space="preserve">lo usuário e imprima o texto "o </w:t>
-      </w:r>
-      <w:r>
-        <w:t>valor é maior que 10" caso isso seja verdade, senão imprima "o valor é menor que 10".</w:t>
+        <w:t>Efetue um algoritmo PHP que receba um valor digitado pelo usuário e imprima o texto "o valor é maior que 10" caso isso seja verdade, senão imprima "o valor é menor que 10".</w:t>
       </w:r>
     </w:p>
     <w:p>
@@ -77,34 +65,8 @@
         <w:jc w:val="both"/>
       </w:pPr>
       <w:r>
-        <w:t xml:space="preserve">Efetue um </w:t>
-      </w:r>
-      <w:r>
-        <w:t>algoritmo</w:t>
-      </w:r>
-      <w:r>
-        <w:t xml:space="preserve"> PHP que receba um valor digitado pelo usuário e imprima o texto "o</w:t>
-      </w:r>
-      <w:r>
-        <w:t xml:space="preserve"> </w:t>
-      </w:r>
-      <w:r>
-        <w:t xml:space="preserve">valor é maior ou igual a 10" caso isso seja verdade, senão </w:t>
-      </w:r>
-      <w:r>
-        <w:t xml:space="preserve">imprima "o valor não é maior ou </w:t>
-      </w:r>
-      <w:r>
-        <w:t>igual</w:t>
-      </w:r>
-      <w:r>
-        <w:t xml:space="preserve"> </w:t>
-      </w:r>
-      <w:r>
-        <w:t>a 10"</w:t>
-      </w:r>
-      <w:bookmarkStart w:id="0" w:name="_GoBack"/>
-      <w:bookmarkEnd w:id="0"/>
+        <w:t>Efetue um algoritmo PHP que receba um valor digitado pelo usuário e imprima o texto "o valor é maior ou igual a 10" caso isso seja verdade, senão imprima "o valor não é maior ou igual a 10"</w:t>
+      </w:r>
     </w:p>
     <w:p>
       <w:pPr>
@@ -117,31 +79,7 @@
         <w:jc w:val="both"/>
       </w:pPr>
       <w:r>
-        <w:t xml:space="preserve">Efetue um </w:t>
-      </w:r>
-      <w:r>
-        <w:t>algoritmo</w:t>
-      </w:r>
-      <w:r>
-        <w:t xml:space="preserve"> PHP que receba um valor digitado pelo usuário e verifique se esse</w:t>
-      </w:r>
-      <w:r>
-        <w:t xml:space="preserve"> </w:t>
-      </w:r>
-      <w:r>
-        <w:t>valor é positivo, negativo ou igual a zero. Imprima na</w:t>
-      </w:r>
-      <w:r>
-        <w:t xml:space="preserve"> tela: "Valor Positivo", "Valor </w:t>
-      </w:r>
-      <w:r>
-        <w:t>Negativo",</w:t>
-      </w:r>
-      <w:r>
-        <w:t xml:space="preserve"> </w:t>
-      </w:r>
-      <w:r>
-        <w:t>"Igual a Zero"</w:t>
+        <w:t>Efetue um algoritmo PHP que receba um valor digitado pelo usuário e verifique se esse valor é positivo, negativo ou igual a zero. Imprima na tela: "Valor Positivo", "Valor Negativo", "Igual a Zero"</w:t>
       </w:r>
     </w:p>
     <w:p>
@@ -155,31 +93,7 @@
         <w:jc w:val="both"/>
       </w:pPr>
       <w:r>
-        <w:t xml:space="preserve">Efetue um </w:t>
-      </w:r>
-      <w:r>
-        <w:t>algoritmo</w:t>
-      </w:r>
-      <w:r>
-        <w:t xml:space="preserve"> PHP que receba os valores A, B, C e D. Efetue a soma entre A e C,</w:t>
-      </w:r>
-      <w:r>
-        <w:t xml:space="preserve"> a </w:t>
-      </w:r>
-      <w:r>
-        <w:t>multiplicação entre B e D e verifique se o resultado da soma é maior, menor ou igual ao da</w:t>
-      </w:r>
-      <w:r>
-        <w:t xml:space="preserve"> </w:t>
-      </w:r>
-      <w:r>
-        <w:t>multiplicação. Imprima: "A+C é maior que B+D", "A+C é menor que B+D", "A+C é igual a</w:t>
-      </w:r>
-      <w:r>
-        <w:t xml:space="preserve"> </w:t>
-      </w:r>
-      <w:r>
-        <w:t>B+D".</w:t>
+        <w:t>Efetue um algoritmo PHP que receba os valores A, B, C e D. Efetue a soma entre A e C, a multiplicação entre B e D e verifique se o resultado da soma é maior, menor ou igual ao da multiplicação. Imprima: "A+C é maior que B+D", "A+C é menor que B+D", "A+C é igual a B+D".</w:t>
       </w:r>
     </w:p>
     <w:p>
@@ -193,22 +107,7 @@
         <w:jc w:val="both"/>
       </w:pPr>
       <w:r>
-        <w:t>E</w:t>
-      </w:r>
-      <w:r>
-        <w:t xml:space="preserve">fetue um </w:t>
-      </w:r>
-      <w:r>
-        <w:t>algoritmo</w:t>
-      </w:r>
-      <w:r>
-        <w:t xml:space="preserve"> PHP que receba os valores A, B e imprima-os em ordem crescente</w:t>
-      </w:r>
-      <w:r>
-        <w:t xml:space="preserve"> em </w:t>
-      </w:r>
-      <w:r>
-        <w:t>relação aos seus valores. Exemplo, para A=5, B=4. Você deve imprimir na tela: "4 5".</w:t>
+        <w:t>Efetue um algoritmo PHP que receba os valores A, B e imprima-os em ordem crescente em relação aos seus valores. Exemplo, para A=5, B=4. Você deve imprimir na tela: "4 5".</w:t>
       </w:r>
     </w:p>
     <w:p>
@@ -222,22 +121,7 @@
         <w:jc w:val="both"/>
       </w:pPr>
       <w:r>
-        <w:t xml:space="preserve">Efetue um </w:t>
-      </w:r>
-      <w:r>
-        <w:t>algoritmo</w:t>
-      </w:r>
-      <w:r>
-        <w:t xml:space="preserve"> PHP que receba quatro notas de um aluno, calcule e imprima a</w:t>
-      </w:r>
-      <w:r>
-        <w:t xml:space="preserve"> média </w:t>
-      </w:r>
-      <w:r>
-        <w:t>aritmética das notas e a mensagem de aprovado para média superior ou igual a 7.0 ou a</w:t>
-      </w:r>
-      <w:r>
-        <w:t xml:space="preserve"> </w:t>
+        <w:t xml:space="preserve">Efetue um algoritmo PHP que receba quatro notas de um aluno, calcule e imprima a média aritmética das notas e a mensagem de aprovado para média superior ou igual a 7.0 ou a </w:t>
       </w:r>
       <w:r>
         <w:t>mensagem de reprovado para média inferior a 7.0.</w:t>
@@ -257,19 +141,7 @@
         <w:jc w:val="both"/>
       </w:pPr>
       <w:r>
-        <w:t xml:space="preserve">Efetue um </w:t>
-      </w:r>
-      <w:r>
-        <w:t>algoritmo</w:t>
-      </w:r>
-      <w:r>
-        <w:t xml:space="preserve"> PHP que calcule e imprima o salário reajustado de um funcionário</w:t>
-      </w:r>
-      <w:r>
-        <w:t xml:space="preserve"> de </w:t>
-      </w:r>
-      <w:r>
-        <w:t>acordo com a seguinte regra:</w:t>
+        <w:t>Efetue um algoritmo PHP que calcule e imprima o salário reajustado de um funcionário de acordo com a seguinte regra:</w:t>
       </w:r>
     </w:p>
     <w:p>
@@ -291,10 +163,32 @@
         <w:jc w:val="both"/>
       </w:pPr>
       <w:r>
-        <w:t>• salários m</w:t>
-      </w:r>
-      <w:r>
-        <w:t>aiores que 300, reajuste de 30%</w:t>
+        <w:t>• salários maiores que 300, reajuste de 30%</w:t>
+      </w:r>
+    </w:p>
+    <w:p>
+      <w:pPr>
+        <w:pStyle w:val="PargrafodaLista"/>
+        <w:numPr>
+          <w:ilvl w:val="0"/>
+          <w:numId w:val="1"/>
+        </w:numPr>
+        <w:spacing w:line="360" w:lineRule="auto"/>
+        <w:jc w:val="both"/>
+      </w:pPr>
+      <w:r>
+        <w:t>Efetue um algoritmo PHP que receba a data de nascimento do usuário e calcule sua idade. Caso a idade for maior do que 18 anos, escreva na tela “Você já pode dirigir e votar”, se for maior  ou igual a 16 anos e menor do que 18 escreva “Você já pode Votar”,  caso contrário “escreva você só poderá dirigir daqui a X anos e votar daqui a Y anos.</w:t>
+      </w:r>
+    </w:p>
+    <w:p>
+      <w:pPr>
+        <w:pStyle w:val="PargrafodaLista"/>
+        <w:spacing w:line="360" w:lineRule="auto"/>
+        <w:ind w:left="360"/>
+        <w:jc w:val="both"/>
+      </w:pPr>
+      <w:r>
+        <w:t xml:space="preserve">Sendo que X é igual o número de anos que falta para chegar em 18 e Y o número de anos que falta para chegar em 16. </w:t>
       </w:r>
     </w:p>
     <w:p>
@@ -312,21 +206,7 @@
         <w:rPr>
           <w:b/>
         </w:rPr>
-        <w:t xml:space="preserve">– Utilizando o </w:t>
-      </w:r>
-      <w:proofErr w:type="gramStart"/>
-      <w:r>
-        <w:rPr>
-          <w:b/>
-        </w:rPr>
-        <w:t>for(</w:t>
-      </w:r>
-      <w:proofErr w:type="gramEnd"/>
-      <w:r>
-        <w:rPr>
-          <w:b/>
-        </w:rPr>
-        <w:t xml:space="preserve">) - while() </w:t>
+        <w:t xml:space="preserve">– Utilizando o for() - while() </w:t>
       </w:r>
     </w:p>
     <w:p>
@@ -340,25 +220,7 @@
         <w:jc w:val="both"/>
       </w:pPr>
       <w:r>
-        <w:t>Efetue um algoritmo em PHP que receba um valor qualquer e imprima os valores de 0</w:t>
-      </w:r>
-      <w:r>
-        <w:t xml:space="preserve"> </w:t>
-      </w:r>
-      <w:r>
-        <w:t>até o valor recebido, exemplo:</w:t>
-      </w:r>
-      <w:r>
-        <w:t xml:space="preserve">  </w:t>
-      </w:r>
-      <w:r>
-        <w:t>Valor recebido = 9</w:t>
-      </w:r>
-      <w:r>
-        <w:t xml:space="preserve"> </w:t>
-      </w:r>
-      <w:r>
-        <w:t>Impressão do programa – 0 1 2 3 4 5 6 7 8 9</w:t>
+        <w:t>Efetue um algoritmo em PHP que receba um valor qualquer e imprima os valores de 0 até o valor recebido, exemplo:  Valor recebido = 9 Impressão do programa – 0 1 2 3 4 5 6 7 8 9</w:t>
       </w:r>
     </w:p>
     <w:p>
@@ -372,28 +234,8 @@
         <w:jc w:val="both"/>
       </w:pPr>
       <w:r>
-        <w:t xml:space="preserve">Efetue um </w:t>
-      </w:r>
-      <w:r>
-        <w:t>algoritmo</w:t>
-      </w:r>
-      <w:r>
-        <w:t xml:space="preserve"> PHP que receba um valor qualquer e calcule o seu fatorial (!),</w:t>
-      </w:r>
-      <w:r>
-        <w:t xml:space="preserve"> sabendo que fa</w:t>
-      </w:r>
-      <w:r>
-        <w:t>t</w:t>
-      </w:r>
-      <w:r>
-        <w:t>o</w:t>
-      </w:r>
-      <w:r>
-        <w:t>rial de um número é:</w:t>
-      </w:r>
-      <w:r>
-        <w:t xml:space="preserve"> </w:t>
+        <w:lastRenderedPageBreak/>
+        <w:t xml:space="preserve">Efetue um algoritmo PHP que receba um valor qualquer e calcule o seu fatorial (!), sabendo que fatorial de um número é: </w:t>
       </w:r>
     </w:p>
     <w:p>
@@ -407,10 +249,7 @@
         <w:jc w:val="both"/>
       </w:pPr>
       <w:r>
-        <w:t>7! = 7*6*5*4*3*2*1</w:t>
-      </w:r>
-      <w:r>
-        <w:t xml:space="preserve"> </w:t>
+        <w:t xml:space="preserve">7! = 7*6*5*4*3*2*1 </w:t>
       </w:r>
     </w:p>
     <w:p>
@@ -438,22 +277,7 @@
         <w:jc w:val="both"/>
       </w:pPr>
       <w:r>
-        <w:t xml:space="preserve">Efetue um </w:t>
-      </w:r>
-      <w:r>
-        <w:t>algoritmo</w:t>
-      </w:r>
-      <w:r>
-        <w:t xml:space="preserve"> PHP que receba dois valores quaisquer e imprime todos os valores</w:t>
-      </w:r>
-      <w:r>
-        <w:t xml:space="preserve"> </w:t>
-      </w:r>
-      <w:r>
-        <w:t>inte</w:t>
-      </w:r>
-      <w:r>
-        <w:t>rmediários a ele, veja exemplo:</w:t>
+        <w:t>Efetue um algoritmo PHP que receba dois valores quaisquer e imprime todos os valores intermediários a ele, veja exemplo:</w:t>
       </w:r>
     </w:p>
     <w:p>
@@ -467,7 +291,6 @@
         <w:jc w:val="both"/>
       </w:pPr>
       <w:r>
-        <w:lastRenderedPageBreak/>
         <w:t>Primeiro Valor = 5</w:t>
       </w:r>
     </w:p>
@@ -501,9 +324,33 @@
     </w:p>
     <w:p>
       <w:pPr>
-        <w:spacing w:line="360" w:lineRule="auto"/>
-        <w:jc w:val="both"/>
-      </w:pPr>
+        <w:pStyle w:val="PargrafodaLista"/>
+        <w:numPr>
+          <w:ilvl w:val="0"/>
+          <w:numId w:val="2"/>
+        </w:numPr>
+        <w:spacing w:line="360" w:lineRule="auto"/>
+        <w:jc w:val="both"/>
+      </w:pPr>
+      <w:r>
+        <w:t>Escreva um algoritmo PHP que imprima na tela os números ímpares de 1 a 100.</w:t>
+      </w:r>
+    </w:p>
+    <w:p>
+      <w:pPr>
+        <w:pStyle w:val="PargrafodaLista"/>
+        <w:numPr>
+          <w:ilvl w:val="0"/>
+          <w:numId w:val="2"/>
+        </w:numPr>
+        <w:spacing w:line="360" w:lineRule="auto"/>
+        <w:jc w:val="both"/>
+      </w:pPr>
+      <w:r>
+        <w:t>Escreva um algoritmo PHP que imprima todos os números primos de 1 a 100. Lembrando que um número primo é aquele que é divisível por 1 e por ele mesmo.</w:t>
+      </w:r>
+      <w:bookmarkStart w:id="0" w:name="_GoBack"/>
+      <w:bookmarkEnd w:id="0"/>
     </w:p>
     <w:sectPr>
       <w:pgSz w:w="11906" w:h="16838"/>

</xml_diff>